<commit_message>
Edited proposal for meeting
</commit_message>
<xml_diff>
--- a/Submission/Proposal.docx
+++ b/Submission/Proposal.docx
@@ -1592,58 +1592,243 @@
       <w:pPr>
         <w:pStyle w:val="Style2"/>
       </w:pPr>
+    </w:p>
+    <w:p>
+      <w:pPr>
+        <w:pStyle w:val="Style2"/>
+        <w:spacing w:after="120"/>
+      </w:pPr>
       <w:r>
         <w:t>We plan to develop a baseline model with logistic regression for analysis and then contrast a deep learning model against a</w:t>
       </w:r>
-    </w:p>
-    <w:p>
-      <w:pPr>
-        <w:rPr>
-          <w:rFonts w:ascii="Garamond" w:eastAsia="Times New Roman" w:hAnsi="Garamond" w:cs="Arial"/>
-          <w:shd w:val="clear" w:color="auto" w:fill="FFFFFF"/>
-          <w:lang w:eastAsia="en-GB"/>
-        </w:rPr>
-      </w:pPr>
-    </w:p>
-    <w:p>
-      <w:pPr>
-        <w:pStyle w:val="ListParagraph"/>
-        <w:numPr>
-          <w:ilvl w:val="0"/>
-          <w:numId w:val="1"/>
-        </w:numPr>
-        <w:rPr>
-          <w:rFonts w:ascii="Garamond" w:eastAsia="Times New Roman" w:hAnsi="Garamond" w:cs="Times New Roman"/>
-          <w:lang w:eastAsia="en-GB"/>
-        </w:rPr>
-      </w:pPr>
-      <w:r>
-        <w:rPr>
-          <w:rFonts w:ascii="Garamond" w:eastAsia="Times New Roman" w:hAnsi="Garamond" w:cs="Times New Roman"/>
-          <w:lang w:eastAsia="en-GB"/>
-        </w:rPr>
-        <w:t>Baseline model: Logistic Regression</w:t>
-      </w:r>
-    </w:p>
-    <w:p>
-      <w:pPr>
-        <w:pStyle w:val="ListParagraph"/>
-        <w:numPr>
-          <w:ilvl w:val="0"/>
-          <w:numId w:val="1"/>
-        </w:numPr>
-        <w:rPr>
-          <w:rFonts w:ascii="Garamond" w:eastAsia="Times New Roman" w:hAnsi="Garamond" w:cs="Times New Roman"/>
-          <w:lang w:eastAsia="en-GB"/>
-        </w:rPr>
-      </w:pPr>
-      <w:r>
-        <w:rPr>
-          <w:rFonts w:ascii="Garamond" w:eastAsia="Times New Roman" w:hAnsi="Garamond" w:cs="Times New Roman"/>
-          <w:lang w:eastAsia="en-GB"/>
-        </w:rPr>
-        <w:t>Random forest</w:t>
-      </w:r>
+      <w:r>
+        <w:t xml:space="preserve"> non-deep learning approach. </w:t>
+      </w:r>
+    </w:p>
+    <w:p>
+      <w:pPr>
+        <w:rPr>
+          <w:rFonts w:ascii="Garamond" w:eastAsia="Times New Roman" w:hAnsi="Garamond" w:cs="Times New Roman"/>
+          <w:lang w:eastAsia="en-GB"/>
+        </w:rPr>
+      </w:pPr>
+      <w:r>
+        <w:rPr>
+          <w:rFonts w:ascii="Garamond" w:eastAsia="Times New Roman" w:hAnsi="Garamond" w:cs="Times New Roman"/>
+          <w:lang w:eastAsia="en-GB"/>
+        </w:rPr>
+        <w:t>For our n</w:t>
+      </w:r>
+      <w:r>
+        <w:rPr>
+          <w:rFonts w:ascii="Garamond" w:eastAsia="Times New Roman" w:hAnsi="Garamond" w:cs="Times New Roman"/>
+          <w:lang w:eastAsia="en-GB"/>
+        </w:rPr>
+        <w:t>on-deep learning classifier</w:t>
+      </w:r>
+      <w:r>
+        <w:rPr>
+          <w:rFonts w:ascii="Garamond" w:eastAsia="Times New Roman" w:hAnsi="Garamond" w:cs="Times New Roman"/>
+          <w:lang w:eastAsia="en-GB"/>
+        </w:rPr>
+        <w:t xml:space="preserve">, </w:t>
+      </w:r>
+      <w:r>
+        <w:rPr>
+          <w:rFonts w:ascii="Garamond" w:eastAsia="Times New Roman" w:hAnsi="Garamond" w:cs="Times New Roman"/>
+          <w:lang w:eastAsia="en-GB"/>
+        </w:rPr>
+        <w:t xml:space="preserve">we are considering naïve-bayes and random forests as classifiers that have been utilised in other research as being appropriate for the problem </w:t>
+      </w:r>
+      <w:sdt>
+        <w:sdtPr>
+          <w:rPr>
+            <w:lang w:eastAsia="en-GB"/>
+          </w:rPr>
+          <w:id w:val="1037546593"/>
+          <w:citation/>
+        </w:sdtPr>
+        <w:sdtContent>
+          <w:r>
+            <w:rPr>
+              <w:rFonts w:ascii="Garamond" w:eastAsia="Times New Roman" w:hAnsi="Garamond" w:cs="Times New Roman"/>
+              <w:lang w:eastAsia="en-GB"/>
+            </w:rPr>
+            <w:fldChar w:fldCharType="begin"/>
+          </w:r>
+          <w:r>
+            <w:rPr>
+              <w:rFonts w:ascii="Garamond" w:eastAsia="Times New Roman" w:hAnsi="Garamond" w:cs="Times New Roman"/>
+              <w:lang w:eastAsia="en-GB"/>
+            </w:rPr>
+            <w:instrText xml:space="preserve"> CITATION Cha19 \l 3081 </w:instrText>
+          </w:r>
+          <w:r>
+            <w:rPr>
+              <w:rFonts w:ascii="Garamond" w:eastAsia="Times New Roman" w:hAnsi="Garamond" w:cs="Times New Roman"/>
+              <w:lang w:eastAsia="en-GB"/>
+            </w:rPr>
+            <w:fldChar w:fldCharType="separate"/>
+          </w:r>
+          <w:r>
+            <w:rPr>
+              <w:rFonts w:ascii="Garamond" w:eastAsia="Times New Roman" w:hAnsi="Garamond" w:cs="Times New Roman"/>
+              <w:noProof/>
+              <w:lang w:eastAsia="en-GB"/>
+            </w:rPr>
+            <w:t>(Chauhan, 2019)</w:t>
+          </w:r>
+          <w:r>
+            <w:rPr>
+              <w:rFonts w:ascii="Garamond" w:eastAsia="Times New Roman" w:hAnsi="Garamond" w:cs="Times New Roman"/>
+              <w:lang w:eastAsia="en-GB"/>
+            </w:rPr>
+            <w:fldChar w:fldCharType="end"/>
+          </w:r>
+        </w:sdtContent>
+      </w:sdt>
+      <w:r>
+        <w:rPr>
+          <w:rFonts w:ascii="Garamond" w:eastAsia="Times New Roman" w:hAnsi="Garamond" w:cs="Times New Roman"/>
+          <w:lang w:eastAsia="en-GB"/>
+        </w:rPr>
+        <w:t>.</w:t>
+      </w:r>
+    </w:p>
+    <w:p>
+      <w:pPr>
+        <w:rPr>
+          <w:rFonts w:ascii="Garamond" w:eastAsia="Times New Roman" w:hAnsi="Garamond" w:cs="Times New Roman"/>
+          <w:lang w:eastAsia="en-GB"/>
+        </w:rPr>
+      </w:pPr>
+    </w:p>
+    <w:p>
+      <w:pPr>
+        <w:rPr>
+          <w:rFonts w:ascii="Garamond" w:eastAsia="Times New Roman" w:hAnsi="Garamond" w:cs="Times New Roman"/>
+          <w:lang w:eastAsia="en-GB"/>
+        </w:rPr>
+      </w:pPr>
+      <w:r>
+        <w:rPr>
+          <w:rFonts w:ascii="Garamond" w:eastAsia="Times New Roman" w:hAnsi="Garamond" w:cs="Times New Roman"/>
+          <w:lang w:eastAsia="en-GB"/>
+        </w:rPr>
+        <w:t>For the d</w:t>
+      </w:r>
+      <w:r>
+        <w:rPr>
+          <w:rFonts w:ascii="Garamond" w:eastAsia="Times New Roman" w:hAnsi="Garamond" w:cs="Times New Roman"/>
+          <w:lang w:eastAsia="en-GB"/>
+        </w:rPr>
+        <w:t xml:space="preserve">eep learning </w:t>
+      </w:r>
+      <w:r>
+        <w:rPr>
+          <w:rFonts w:ascii="Garamond" w:eastAsia="Times New Roman" w:hAnsi="Garamond" w:cs="Times New Roman"/>
+          <w:lang w:eastAsia="en-GB"/>
+        </w:rPr>
+        <w:t>classifier,</w:t>
+      </w:r>
+      <w:r>
+        <w:rPr>
+          <w:rFonts w:ascii="Garamond" w:eastAsia="Times New Roman" w:hAnsi="Garamond" w:cs="Times New Roman"/>
+          <w:lang w:eastAsia="en-GB"/>
+        </w:rPr>
+        <w:t xml:space="preserve"> we will be using a neural network. From the research, we are considering</w:t>
+      </w:r>
+      <w:r>
+        <w:rPr>
+          <w:rFonts w:ascii="Garamond" w:eastAsia="Times New Roman" w:hAnsi="Garamond" w:cs="Times New Roman"/>
+          <w:lang w:eastAsia="en-GB"/>
+        </w:rPr>
+        <w:t xml:space="preserve"> </w:t>
+      </w:r>
+      <w:r>
+        <w:rPr>
+          <w:rFonts w:ascii="Garamond" w:eastAsia="Times New Roman" w:hAnsi="Garamond" w:cs="Times New Roman"/>
+          <w:lang w:eastAsia="en-GB"/>
+        </w:rPr>
+        <w:t>… a</w:t>
+      </w:r>
+      <w:r>
+        <w:rPr>
+          <w:rFonts w:ascii="Garamond" w:eastAsia="Times New Roman" w:hAnsi="Garamond" w:cs="Times New Roman"/>
+          <w:lang w:eastAsia="en-GB"/>
+        </w:rPr>
+        <w:t xml:space="preserve">nd a convolutional neural network, which </w:t>
+      </w:r>
+      <w:r>
+        <w:rPr>
+          <w:rFonts w:ascii="Garamond" w:eastAsia="Times New Roman" w:hAnsi="Garamond" w:cs="Times New Roman"/>
+          <w:lang w:eastAsia="en-GB"/>
+        </w:rPr>
+        <w:t xml:space="preserve">has been cited as being more appropriate for longer text classification </w:t>
+      </w:r>
+      <w:sdt>
+        <w:sdtPr>
+          <w:rPr>
+            <w:rFonts w:ascii="Garamond" w:eastAsia="Times New Roman" w:hAnsi="Garamond" w:cs="Times New Roman"/>
+            <w:lang w:eastAsia="en-GB"/>
+          </w:rPr>
+          <w:id w:val="638078482"/>
+          <w:citation/>
+        </w:sdtPr>
+        <w:sdtContent>
+          <w:r>
+            <w:rPr>
+              <w:rFonts w:ascii="Garamond" w:eastAsia="Times New Roman" w:hAnsi="Garamond" w:cs="Times New Roman"/>
+              <w:lang w:eastAsia="en-GB"/>
+            </w:rPr>
+            <w:fldChar w:fldCharType="begin"/>
+          </w:r>
+          <w:r>
+            <w:rPr>
+              <w:rFonts w:ascii="Garamond" w:eastAsia="Times New Roman" w:hAnsi="Garamond" w:cs="Times New Roman"/>
+              <w:lang w:eastAsia="en-GB"/>
+            </w:rPr>
+            <w:instrText xml:space="preserve"> CITATION Asr19 \l 3081 </w:instrText>
+          </w:r>
+          <w:r>
+            <w:rPr>
+              <w:rFonts w:ascii="Garamond" w:eastAsia="Times New Roman" w:hAnsi="Garamond" w:cs="Times New Roman"/>
+              <w:lang w:eastAsia="en-GB"/>
+            </w:rPr>
+            <w:fldChar w:fldCharType="separate"/>
+          </w:r>
+          <w:r>
+            <w:rPr>
+              <w:rFonts w:ascii="Garamond" w:eastAsia="Times New Roman" w:hAnsi="Garamond" w:cs="Times New Roman"/>
+              <w:noProof/>
+              <w:lang w:eastAsia="en-GB"/>
+            </w:rPr>
+            <w:t>(Asr &amp; Taboada, 2019)</w:t>
+          </w:r>
+          <w:r>
+            <w:rPr>
+              <w:rFonts w:ascii="Garamond" w:eastAsia="Times New Roman" w:hAnsi="Garamond" w:cs="Times New Roman"/>
+              <w:lang w:eastAsia="en-GB"/>
+            </w:rPr>
+            <w:fldChar w:fldCharType="end"/>
+          </w:r>
+        </w:sdtContent>
+      </w:sdt>
+      <w:r>
+        <w:rPr>
+          <w:rFonts w:ascii="Garamond" w:eastAsia="Times New Roman" w:hAnsi="Garamond" w:cs="Times New Roman"/>
+          <w:lang w:eastAsia="en-GB"/>
+        </w:rPr>
+        <w:t>.</w:t>
+      </w:r>
+    </w:p>
+    <w:p>
+      <w:pPr>
+        <w:rPr>
+          <w:rFonts w:ascii="Garamond" w:eastAsia="Times New Roman" w:hAnsi="Garamond" w:cs="Times New Roman"/>
+          <w:lang w:eastAsia="en-GB"/>
+        </w:rPr>
+      </w:pPr>
     </w:p>
     <w:p>
       <w:pPr>
@@ -2182,6 +2367,7 @@
           <w:rFonts w:ascii="Garamond" w:eastAsia="Times New Roman" w:hAnsi="Garamond" w:cs="Times New Roman"/>
           <w:lang w:eastAsia="en-GB"/>
         </w:rPr>
+        <w:lastRenderedPageBreak/>
         <w:t>Stance detection: disconnect between body and title</w:t>
       </w:r>
     </w:p>
@@ -2226,6 +2412,148 @@
         </w:rPr>
       </w:pPr>
     </w:p>
+    <w:sdt>
+      <w:sdtPr>
+        <w:id w:val="-79302752"/>
+        <w:docPartObj>
+          <w:docPartGallery w:val="Bibliographies"/>
+          <w:docPartUnique/>
+        </w:docPartObj>
+      </w:sdtPr>
+      <w:sdtEndPr>
+        <w:rPr>
+          <w:rFonts w:ascii="Garamond" w:hAnsi="Garamond" w:cs="Arial"/>
+          <w:kern w:val="0"/>
+          <w:sz w:val="24"/>
+          <w:szCs w:val="24"/>
+          <w:shd w:val="clear" w:color="auto" w:fill="FFFFFF"/>
+        </w:rPr>
+      </w:sdtEndPr>
+      <w:sdtContent>
+        <w:p>
+          <w:pPr>
+            <w:pStyle w:val="Style1"/>
+          </w:pPr>
+          <w:r>
+            <w:t>BIBLIOGRAPHY</w:t>
+          </w:r>
+        </w:p>
+        <w:sdt>
+          <w:sdtPr>
+            <w:id w:val="111145805"/>
+            <w:bibliography/>
+          </w:sdtPr>
+          <w:sdtContent>
+            <w:p>
+              <w:pPr>
+                <w:pStyle w:val="Style2"/>
+                <w:rPr>
+                  <w:noProof/>
+                </w:rPr>
+              </w:pPr>
+              <w:r>
+                <w:fldChar w:fldCharType="begin"/>
+              </w:r>
+              <w:r>
+                <w:instrText xml:space="preserve"> BIBLIOGRAPHY </w:instrText>
+              </w:r>
+              <w:r>
+                <w:fldChar w:fldCharType="separate"/>
+              </w:r>
+              <w:r>
+                <w:rPr>
+                  <w:noProof/>
+                </w:rPr>
+                <w:t xml:space="preserve">Asr, F. T. &amp; Taboada, M., 2019. Big Data and quality data for fake news and misinformation detection. </w:t>
+              </w:r>
+              <w:r>
+                <w:rPr>
+                  <w:i/>
+                  <w:iCs/>
+                  <w:noProof/>
+                </w:rPr>
+                <w:t xml:space="preserve">Big Data &amp; Society, </w:t>
+              </w:r>
+              <w:r>
+                <w:rPr>
+                  <w:noProof/>
+                </w:rPr>
+                <w:t>6(1).</w:t>
+              </w:r>
+            </w:p>
+            <w:p>
+              <w:pPr>
+                <w:pStyle w:val="Style2"/>
+                <w:rPr>
+                  <w:noProof/>
+                </w:rPr>
+              </w:pPr>
+              <w:r>
+                <w:rPr>
+                  <w:noProof/>
+                </w:rPr>
+                <w:t xml:space="preserve">Chauhan, K., 2019. </w:t>
+              </w:r>
+              <w:r>
+                <w:rPr>
+                  <w:i/>
+                  <w:iCs/>
+                  <w:noProof/>
+                </w:rPr>
+                <w:t xml:space="preserve">Exploratory Analysis and fake news classification on Buzzfeed News, </w:t>
+              </w:r>
+              <w:r>
+                <w:rPr>
+                  <w:noProof/>
+                </w:rPr>
+                <w:t>s.l.: Kaggle.</w:t>
+              </w:r>
+            </w:p>
+            <w:p>
+              <w:pPr>
+                <w:pStyle w:val="Style2"/>
+                <w:rPr>
+                  <w:noProof/>
+                </w:rPr>
+              </w:pPr>
+              <w:r>
+                <w:rPr>
+                  <w:noProof/>
+                </w:rPr>
+                <w:t xml:space="preserve">Nyilasy, G., 2020. Fake News in the Age of COVID-19. </w:t>
+              </w:r>
+              <w:r>
+                <w:rPr>
+                  <w:i/>
+                  <w:iCs/>
+                  <w:noProof/>
+                </w:rPr>
+                <w:t>Inside Business</w:t>
+              </w:r>
+              <w:r>
+                <w:rPr>
+                  <w:noProof/>
+                </w:rPr>
+                <w:t xml:space="preserve">, 10 April. </w:t>
+              </w:r>
+            </w:p>
+            <w:p>
+              <w:pPr>
+                <w:pStyle w:val="Style2"/>
+              </w:pPr>
+              <w:r>
+                <w:rPr>
+                  <w:b/>
+                  <w:bCs/>
+                  <w:noProof/>
+                </w:rPr>
+                <w:fldChar w:fldCharType="end"/>
+              </w:r>
+            </w:p>
+          </w:sdtContent>
+        </w:sdt>
+      </w:sdtContent>
+    </w:sdt>
     <w:p>
       <w:pPr>
         <w:rPr>
@@ -3185,6 +3513,14 @@
       <w:shd w:val="clear" w:color="auto" w:fill="FFFFFF"/>
     </w:rPr>
   </w:style>
+  <w:style w:type="paragraph" w:styleId="Bibliography">
+    <w:name w:val="Bibliography"/>
+    <w:basedOn w:val="Normal"/>
+    <w:next w:val="Normal"/>
+    <w:uiPriority w:val="37"/>
+    <w:unhideWhenUsed/>
+    <w:rsid w:val="00921FFF"/>
+  </w:style>
 </w:styles>
 </file>
 
@@ -3532,11 +3868,30 @@
     <b:Day>10</b:Day>
     <b:RefOrder>2</b:RefOrder>
   </b:Source>
+  <b:Source>
+    <b:Tag>Cha19</b:Tag>
+    <b:SourceType>Report</b:SourceType>
+    <b:Guid>{A2AA6452-BB6E-3049-94BA-78B3F7A7C1E7}</b:Guid>
+    <b:Author>
+      <b:Author>
+        <b:NameList>
+          <b:Person>
+            <b:Last>Chauhan</b:Last>
+            <b:First>Kumud</b:First>
+          </b:Person>
+        </b:NameList>
+      </b:Author>
+    </b:Author>
+    <b:Title>Exploratory Analysis and fake news classification on Buzzfeed News</b:Title>
+    <b:Year>2019</b:Year>
+    <b:Publisher>Kaggle</b:Publisher>
+    <b:RefOrder>3</b:RefOrder>
+  </b:Source>
 </b:Sources>
 </file>
 
 <file path=customXml/itemProps1.xml><?xml version="1.0" encoding="utf-8"?>
-<ds:datastoreItem xmlns:ds="http://schemas.openxmlformats.org/officeDocument/2006/customXml" ds:itemID="{CB9C63E3-D8E3-534F-9627-B3B943564539}">
+<ds:datastoreItem xmlns:ds="http://schemas.openxmlformats.org/officeDocument/2006/customXml" ds:itemID="{CB7FC196-C2D2-F247-90CB-6486BDCAF8D8}">
   <ds:schemaRefs>
     <ds:schemaRef ds:uri="http://schemas.openxmlformats.org/officeDocument/2006/bibliography"/>
   </ds:schemaRefs>

</xml_diff>